<commit_message>
#PA - janek + fotyZAlgebry
</commit_message>
<xml_diff>
--- a/SystemyZdalnejEdukacji_ARybak_PWieslaw/material.docx
+++ b/SystemyZdalnejEdukacji_ARybak_PWieslaw/material.docx
@@ -10,6 +10,52 @@
     </w:p>
     <w:p>
       <w:r>
+        <w:t>-- 1 slajd --</w:t>
+      </w:r>
+    </w:p>
+    <w:p>
+      <w:pPr>
+        <w:rPr>
+          <w:i/>
+        </w:rPr>
+      </w:pPr>
+      <w:r>
+        <w:rPr>
+          <w:i/>
+        </w:rPr>
+        <w:t xml:space="preserve">obrazek </w:t>
+      </w:r>
+      <w:r>
+        <w:rPr>
+          <w:i/>
+        </w:rPr>
+        <w:tab/>
+      </w:r>
+      <w:r>
+        <w:rPr>
+          <w:i/>
+        </w:rPr>
+        <w:t>1</w:t>
+      </w:r>
+      <w:r>
+        <w:rPr>
+          <w:i/>
+        </w:rPr>
+        <w:t>_01</w:t>
+      </w:r>
+    </w:p>
+    <w:p>
+      <w:pPr>
+        <w:rPr>
+          <w:b/>
+          <w:u w:val="single"/>
+        </w:rPr>
+      </w:pPr>
+      <w:r>
+        <w:rPr>
+          <w:b/>
+          <w:u w:val="single"/>
+        </w:rPr>
         <w:t>Definicja:</w:t>
       </w:r>
     </w:p>
@@ -53,135 +99,415 @@
         <w:t xml:space="preserve">funkcjonalności dla aplikacji. </w:t>
       </w:r>
     </w:p>
+    <w:p>
+      <w:r>
+        <w:t xml:space="preserve">.NET nie jest związany z jakimś konkretnym językiem oprogramowania. Możesz pisać programy w jednym z wielu języków, np. C#, F#, J#, C++/CLI, Visual Basic .NET. Zadaniem tejże platformy jest zarządzanie elementami systemu, takimi jak: kod aplikacji, pamięć czy zabezpieczenia. W tym środowisku możesz tworzyć oprogramowanie, które będzie działać po stronie serwera (IIS), bądź też takie, które będzie pracowało na systemach, które posiadają działającą implementację tej platformy. </w:t>
+      </w:r>
+    </w:p>
+    <w:p>
+      <w:r>
+        <w:rPr>
+          <w:b/>
+        </w:rPr>
+        <w:t>1</w:t>
+      </w:r>
+      <w:r>
+        <w:rPr>
+          <w:b/>
+        </w:rPr>
+        <w:t>. Pytanie</w:t>
+      </w:r>
+      <w:r>
+        <w:rPr>
+          <w:b/>
+        </w:rPr>
+        <w:tab/>
+        <w:t xml:space="preserve"> </w:t>
+      </w:r>
+      <w:r>
+        <w:t>.NET jest to platforma, która została opracowana przez Microsoft?</w:t>
+      </w:r>
+      <w:r>
+        <w:t xml:space="preserve"> </w:t>
+      </w:r>
+      <w:r>
+        <w:tab/>
+      </w:r>
+      <w:r>
+        <w:t>TRUE</w:t>
+      </w:r>
+    </w:p>
+    <w:p>
+      <w:r>
+        <w:rPr>
+          <w:b/>
+        </w:rPr>
+        <w:t>2. Pytanie</w:t>
+      </w:r>
+      <w:r>
+        <w:rPr>
+          <w:b/>
+        </w:rPr>
+        <w:tab/>
+      </w:r>
+      <w:r>
+        <w:t>.NET jest związany z dokładnie jednym językiem, którym jest C#?</w:t>
+      </w:r>
+      <w:r>
+        <w:tab/>
+      </w:r>
+      <w:r>
+        <w:t xml:space="preserve"> FALSE</w:t>
+      </w:r>
+    </w:p>
+    <w:p>
+      <w:r>
+        <w:rPr>
+          <w:b/>
+        </w:rPr>
+        <w:t>3. Pytanie</w:t>
+      </w:r>
+      <w:r>
+        <w:tab/>
+      </w:r>
+      <w:r>
+        <w:t>Aby aplikacja</w:t>
+      </w:r>
+      <w:r>
+        <w:t xml:space="preserve"> napisana </w:t>
+      </w:r>
+      <w:r>
+        <w:t xml:space="preserve">w .NET </w:t>
+      </w:r>
+      <w:r>
+        <w:t>zadziałała</w:t>
+      </w:r>
+      <w:r>
+        <w:t xml:space="preserve">, </w:t>
+      </w:r>
+      <w:r>
+        <w:t xml:space="preserve"> system musi posiadać </w:t>
+      </w:r>
+      <w:r>
+        <w:t>implementację platformy .NET?</w:t>
+      </w:r>
+      <w:r>
+        <w:t xml:space="preserve"> </w:t>
+      </w:r>
+      <w:r>
+        <w:tab/>
+      </w:r>
+      <w:r>
+        <w:t>TRUE</w:t>
+      </w:r>
+    </w:p>
+    <w:p>
+      <w:r>
+        <w:t>-- 2 slajd --</w:t>
+      </w:r>
+    </w:p>
+    <w:p>
+      <w:pPr>
+        <w:rPr>
+          <w:i/>
+        </w:rPr>
+      </w:pPr>
+      <w:r>
+        <w:rPr>
+          <w:i/>
+        </w:rPr>
+        <w:t xml:space="preserve">obrazek </w:t>
+      </w:r>
+      <w:r>
+        <w:rPr>
+          <w:i/>
+        </w:rPr>
+        <w:tab/>
+        <w:t>1_02</w:t>
+      </w:r>
+    </w:p>
+    <w:p>
+      <w:pPr>
+        <w:rPr>
+          <w:i/>
+        </w:rPr>
+      </w:pPr>
+      <w:r>
+        <w:rPr>
+          <w:i/>
+        </w:rPr>
+        <w:t xml:space="preserve">obrazek </w:t>
+      </w:r>
+      <w:r>
+        <w:rPr>
+          <w:i/>
+        </w:rPr>
+        <w:tab/>
+      </w:r>
+      <w:r>
+        <w:rPr>
+          <w:i/>
+        </w:rPr>
+        <w:t>1_03</w:t>
+      </w:r>
+    </w:p>
+    <w:p>
+      <w:r>
+        <w:t>Obecnie, najbardziej znane platformy .NET to:</w:t>
+      </w:r>
+    </w:p>
+    <w:p>
+      <w:r>
+        <w:t>- Microsoft .NET Framework – jest to darmowe środowisko udostępniane przez Microsoft</w:t>
+      </w:r>
+    </w:p>
+    <w:p>
+      <w:r>
+        <w:t xml:space="preserve">- Mono – jest to projekt </w:t>
+      </w:r>
+      <w:proofErr w:type="spellStart"/>
+      <w:r>
+        <w:t>Novella</w:t>
+      </w:r>
+      <w:proofErr w:type="spellEnd"/>
+      <w:r>
+        <w:t xml:space="preserve"> na licencji </w:t>
+      </w:r>
+      <w:proofErr w:type="spellStart"/>
+      <w:r>
+        <w:t>Open</w:t>
+      </w:r>
+      <w:proofErr w:type="spellEnd"/>
+      <w:r>
+        <w:t xml:space="preserve"> </w:t>
+      </w:r>
+      <w:proofErr w:type="spellStart"/>
+      <w:r>
+        <w:t>Source</w:t>
+      </w:r>
+      <w:proofErr w:type="spellEnd"/>
+    </w:p>
+    <w:p>
+      <w:r>
+        <w:t xml:space="preserve">- </w:t>
+      </w:r>
+      <w:proofErr w:type="spellStart"/>
+      <w:r>
+        <w:t>DotGNU</w:t>
+      </w:r>
+      <w:proofErr w:type="spellEnd"/>
+      <w:r>
+        <w:t xml:space="preserve"> Portable.NET – jest to implementacja powstająca w ramach projektu GNU</w:t>
+      </w:r>
+      <w:r>
+        <w:tab/>
+      </w:r>
+    </w:p>
+    <w:p>
+      <w:r>
+        <w:t xml:space="preserve">Środowiskiem programistycznym, którego będziemy używać w naszym kursie jest Microsoft Visual Studio. Jest to flagowy produkt, który umożliwia pisanie w kilku językach programowania. Istnieje także wiele innych narzędzi jak choćby komercyjny </w:t>
+      </w:r>
+      <w:proofErr w:type="spellStart"/>
+      <w:r>
+        <w:t>Borland</w:t>
+      </w:r>
+      <w:proofErr w:type="spellEnd"/>
+      <w:r>
+        <w:t xml:space="preserve">, czy też środowisko zastępcze dla MS VS - </w:t>
+      </w:r>
+      <w:proofErr w:type="spellStart"/>
+      <w:r>
+        <w:t>SharpDevelop</w:t>
+      </w:r>
+      <w:proofErr w:type="spellEnd"/>
+      <w:r>
+        <w:t>.</w:t>
+      </w:r>
+    </w:p>
+    <w:p>
+      <w:r>
+        <w:rPr>
+          <w:b/>
+        </w:rPr>
+        <w:t>1</w:t>
+      </w:r>
+      <w:r>
+        <w:rPr>
+          <w:b/>
+        </w:rPr>
+        <w:t>. Pytanie</w:t>
+      </w:r>
+      <w:r>
+        <w:rPr>
+          <w:b/>
+        </w:rPr>
+        <w:tab/>
+        <w:t xml:space="preserve"> </w:t>
+      </w:r>
+      <w:r>
+        <w:t xml:space="preserve">Czy </w:t>
+      </w:r>
+      <w:proofErr w:type="spellStart"/>
+      <w:r>
+        <w:t>Miscrosoft</w:t>
+      </w:r>
+      <w:proofErr w:type="spellEnd"/>
+      <w:r>
+        <w:t xml:space="preserve"> .NET Framework to jedyna platforma .NET?</w:t>
+      </w:r>
+      <w:r>
+        <w:tab/>
+        <w:t>FALSE</w:t>
+      </w:r>
+    </w:p>
+    <w:p>
+      <w:r>
+        <w:rPr>
+          <w:b/>
+        </w:rPr>
+        <w:t>2. Pytanie</w:t>
+      </w:r>
+      <w:r>
+        <w:rPr>
+          <w:b/>
+        </w:rPr>
+        <w:tab/>
+      </w:r>
+      <w:r>
+        <w:t>Czy Visual Studio jest jedynym środowiskiem programistycznym .NET?</w:t>
+      </w:r>
+      <w:r>
+        <w:tab/>
+        <w:t xml:space="preserve"> FALSE</w:t>
+      </w:r>
+    </w:p>
     <w:p/>
     <w:p>
       <w:r>
-        <w:t xml:space="preserve">.NET nie jest związany z jakimś konkretnym językiem oprogramowania. Możesz pisać programy w jednym z wielu języków, np. C#, F#, J#, C++/CLI, Visual Basic .NET. Zadaniem tejże platformy jest zarządzanie elementami systemu, takimi jak: kod aplikacji, pamięć czy zabezpieczenia. W tym środowisku możesz tworzyć oprogramowanie, które będzie działać po stronie serwera (IIS), bądź też takie, które będzie pracowało na systemach, które posiadają działającą implementację tej platformy. </w:t>
+        <w:lastRenderedPageBreak/>
+        <w:t>-- 3 slajd --</w:t>
+      </w:r>
+    </w:p>
+    <w:p>
+      <w:r>
+        <w:t>W naszym kursie będziemy korzystać właśnie z języka C#, który oczywiście jest wspierane przez nasze środowisko programistyczne, czyli Microsoft Visual Studio</w:t>
       </w:r>
     </w:p>
     <w:p/>
     <w:p>
       <w:r>
-        <w:t>Obecnie, najbardziej znane platformy .NET to:</w:t>
-      </w:r>
-    </w:p>
-    <w:p>
-      <w:r>
-        <w:t>- Microsoft .NET Framework – jest to darmowe środowisko udostępniane przez Microsoft</w:t>
-      </w:r>
-    </w:p>
-    <w:p>
-      <w:r>
-        <w:t xml:space="preserve">- Mono – jest to projekt </w:t>
-      </w:r>
-      <w:proofErr w:type="spellStart"/>
-      <w:r>
-        <w:t>Novella</w:t>
-      </w:r>
-      <w:proofErr w:type="spellEnd"/>
-      <w:r>
-        <w:t xml:space="preserve"> na licencji </w:t>
-      </w:r>
-      <w:proofErr w:type="spellStart"/>
-      <w:r>
-        <w:t>Open</w:t>
-      </w:r>
-      <w:proofErr w:type="spellEnd"/>
-      <w:r>
-        <w:t xml:space="preserve"> </w:t>
-      </w:r>
-      <w:proofErr w:type="spellStart"/>
-      <w:r>
-        <w:t>Source</w:t>
-      </w:r>
-      <w:proofErr w:type="spellEnd"/>
-    </w:p>
-    <w:p>
-      <w:r>
-        <w:t xml:space="preserve">- </w:t>
-      </w:r>
-      <w:proofErr w:type="spellStart"/>
-      <w:r>
-        <w:t>DotGNU</w:t>
-      </w:r>
-      <w:proofErr w:type="spellEnd"/>
-      <w:r>
-        <w:t xml:space="preserve"> Portable.NET – jest to implementacja powstająca w ramach projektu GNU</w:t>
-      </w:r>
-    </w:p>
-    <w:p>
-      <w:r>
-        <w:tab/>
-      </w:r>
-    </w:p>
-    <w:p>
-      <w:r>
-        <w:t xml:space="preserve">Środowiskiem programistycznym, którego będziemy używać w naszym kursie jest Microsoft Visual Studio. Jest to flagowy produkt, który umożliwia pisanie w kilku językach programowania. Istnieje także wiele innych narzędzi jak choćby komercyjny </w:t>
-      </w:r>
-      <w:proofErr w:type="spellStart"/>
-      <w:r>
-        <w:t>Borland</w:t>
-      </w:r>
-      <w:proofErr w:type="spellEnd"/>
-      <w:r>
-        <w:t xml:space="preserve">, czy też środowisko zastępcze dla MS VS - </w:t>
-      </w:r>
-      <w:proofErr w:type="spellStart"/>
-      <w:r>
-        <w:t>SharpDevelop</w:t>
-      </w:r>
-      <w:proofErr w:type="spellEnd"/>
-      <w:r>
-        <w:t>.</w:t>
+        <w:t>Definicja:</w:t>
+      </w:r>
+    </w:p>
+    <w:p>
+      <w:r>
+        <w:t xml:space="preserve">C# jest językiem programowania opracowanym przez firmę Microsoft. Jego głównym twórcą jest Anders </w:t>
+      </w:r>
+      <w:proofErr w:type="spellStart"/>
+      <w:r>
+        <w:t>Hejlsberg</w:t>
+      </w:r>
+      <w:proofErr w:type="spellEnd"/>
+      <w:r>
+        <w:t xml:space="preserve"> – inżynier oprogramowania znany z pracy nad Turbo Pascalem.</w:t>
       </w:r>
     </w:p>
     <w:p/>
     <w:p>
       <w:r>
-        <w:t>1.2</w:t>
-      </w:r>
-      <w:r>
-        <w:t xml:space="preserve"> Dlaczego C#</w:t>
-      </w:r>
-    </w:p>
-    <w:p>
-      <w:r>
-        <w:t>W naszym kursie będziemy korzystać właśnie z języka C#, który oczywiście jest wspierane przez nasze środowisko programistyczne, czyli Microsoft Visual Studio</w:t>
+        <w:t xml:space="preserve">C# łączy w sobie to, co najlepsze z języków Java, C oraz C++. Składnia języka podobna jest do tej z C++, zaś samo działanie programów przypomina mechanizm Javy (jest to wirtualizacja). </w:t>
       </w:r>
     </w:p>
     <w:p/>
     <w:p>
       <w:r>
-        <w:t>Definicja:</w:t>
-      </w:r>
-    </w:p>
-    <w:p>
-      <w:r>
-        <w:t xml:space="preserve">C# jest językiem programowania opracowanym przez firmę Microsoft. Jego głównym twórcą jest Anders </w:t>
+        <w:t>Powyższy wstęp miał za zadanie pokazać Ci, na czym będzie polegać praca z C Sharpem, dlaczego jest on ciekawy i jak wiele możliwości ze sobą niesie. W kolejnej części kursu zapoznasz się ze środowiskiem Microsoft Visual Studio 2015. W dalszej kolejności skupimy się już konkretnie na nauce języka C#.</w:t>
+      </w:r>
+    </w:p>
+    <w:p>
+      <w:r>
+        <w:t>Pyt. 6</w:t>
+      </w:r>
+    </w:p>
+    <w:p>
+      <w:r>
+        <w:t xml:space="preserve"> Kto jest głównym twórcą języka C#?</w:t>
+      </w:r>
+    </w:p>
+    <w:p>
+      <w:r>
+        <w:t>Wybór:</w:t>
+      </w:r>
+      <w:r>
+        <w:tab/>
+      </w:r>
+      <w:r>
+        <w:tab/>
+      </w:r>
+      <w:r>
+        <w:t>Zbigniew Kaczmarczyk</w:t>
+      </w:r>
+    </w:p>
+    <w:p>
+      <w:r>
+        <w:tab/>
+      </w:r>
+      <w:r>
+        <w:tab/>
+      </w:r>
+      <w:r>
+        <w:t xml:space="preserve">Steve </w:t>
+      </w:r>
+      <w:proofErr w:type="spellStart"/>
+      <w:r>
+        <w:t>Jobs</w:t>
+      </w:r>
+      <w:proofErr w:type="spellEnd"/>
+    </w:p>
+    <w:p>
+      <w:r>
+        <w:tab/>
+      </w:r>
+      <w:r>
+        <w:tab/>
+      </w:r>
+      <w:r>
+        <w:t xml:space="preserve">Anders </w:t>
       </w:r>
       <w:proofErr w:type="spellStart"/>
       <w:r>
         <w:t>Hejlsberg</w:t>
       </w:r>
       <w:proofErr w:type="spellEnd"/>
-      <w:r>
-        <w:t xml:space="preserve"> – inżynier oprogramowania znany z pracy nad Turbo Pascalem.</w:t>
-      </w:r>
-    </w:p>
-    <w:p/>
-    <w:p>
-      <w:r>
-        <w:lastRenderedPageBreak/>
-        <w:t xml:space="preserve">C# łączy w sobie to, co najlepsze z języków Java, C oraz C++. Składnia języka podobna jest do tej z C++, zaś samo działanie programów przypomina mechanizm Javy (jest to wirtualizacja). </w:t>
-      </w:r>
-    </w:p>
-    <w:p/>
-    <w:p>
-      <w:r>
-        <w:t>Powyższy wstęp miał za zadanie pokazać Ci, na czym będzie polegać praca z C Sharpem, dlaczego jest on ciekawy i jak wiele możliwości ze sobą niesie. W kolejnej części kursu zapoznasz się ze środowiskiem Microsoft Visual Studio 2015. W dalszej kolejności skupimy się już konkretnie na nauce języka C#.</w:t>
-      </w:r>
-    </w:p>
-    <w:p>
+    </w:p>
+    <w:p>
+      <w:r>
+        <w:rPr>
+          <w:rStyle w:val="st"/>
+        </w:rPr>
+        <w:tab/>
+      </w:r>
+      <w:r>
+        <w:rPr>
+          <w:rStyle w:val="st"/>
+        </w:rPr>
+        <w:tab/>
+        <w:t xml:space="preserve">Mark </w:t>
+      </w:r>
+      <w:proofErr w:type="spellStart"/>
+      <w:r>
+        <w:rPr>
+          <w:rStyle w:val="st"/>
+        </w:rPr>
+        <w:t>Zucken</w:t>
+      </w:r>
+      <w:r>
+        <w:rPr>
+          <w:rStyle w:val="st"/>
+        </w:rPr>
+        <w:t>berg</w:t>
+      </w:r>
+      <w:proofErr w:type="spellEnd"/>
       <w:r>
         <w:br w:type="page"/>
       </w:r>
@@ -474,6 +800,11 @@
     <w:uiPriority w:val="99"/>
     <w:semiHidden/>
     <w:unhideWhenUsed/>
+  </w:style>
+  <w:style w:type="character" w:customStyle="1" w:styleId="st">
+    <w:name w:val="st"/>
+    <w:basedOn w:val="Domylnaczcionkaakapitu"/>
+    <w:rsid w:val="004864A3"/>
   </w:style>
 </w:styles>
 </file>

</xml_diff>

<commit_message>
#PA - marianoWyklad + wiesiek
</commit_message>
<xml_diff>
--- a/SystemyZdalnejEdukacji_ARybak_PWieslaw/material.docx
+++ b/SystemyZdalnejEdukacji_ARybak_PWieslaw/material.docx
@@ -435,63 +435,105 @@
       </w:r>
     </w:p>
     <w:p>
-      <w:r>
+      <w:pPr>
+        <w:rPr>
+          <w:lang w:val="en-US"/>
+        </w:rPr>
+      </w:pPr>
+      <w:r>
+        <w:rPr>
+          <w:lang w:val="en-US"/>
+        </w:rPr>
         <w:t>Wybór:</w:t>
       </w:r>
       <w:r>
-        <w:tab/>
-      </w:r>
-      <w:r>
-        <w:tab/>
-      </w:r>
-      <w:r>
+        <w:rPr>
+          <w:lang w:val="en-US"/>
+        </w:rPr>
+        <w:tab/>
+      </w:r>
+      <w:r>
+        <w:rPr>
+          <w:lang w:val="en-US"/>
+        </w:rPr>
+        <w:tab/>
+      </w:r>
+      <w:r>
+        <w:rPr>
+          <w:lang w:val="en-US"/>
+        </w:rPr>
         <w:t>Zbigniew Kaczmarczyk</w:t>
       </w:r>
     </w:p>
     <w:p>
-      <w:r>
-        <w:tab/>
-      </w:r>
-      <w:r>
-        <w:tab/>
-      </w:r>
-      <w:r>
-        <w:t xml:space="preserve">Steve </w:t>
-      </w:r>
-      <w:proofErr w:type="spellStart"/>
-      <w:r>
-        <w:t>Jobs</w:t>
-      </w:r>
-      <w:proofErr w:type="spellEnd"/>
-    </w:p>
-    <w:p>
-      <w:r>
-        <w:tab/>
-      </w:r>
-      <w:r>
-        <w:tab/>
-      </w:r>
-      <w:r>
-        <w:t xml:space="preserve">Anders </w:t>
-      </w:r>
-      <w:proofErr w:type="spellStart"/>
-      <w:r>
-        <w:t>Hejlsberg</w:t>
-      </w:r>
-      <w:proofErr w:type="spellEnd"/>
+      <w:pPr>
+        <w:rPr>
+          <w:lang w:val="en-US"/>
+        </w:rPr>
+      </w:pPr>
+      <w:r>
+        <w:rPr>
+          <w:lang w:val="en-US"/>
+        </w:rPr>
+        <w:tab/>
+      </w:r>
+      <w:r>
+        <w:rPr>
+          <w:lang w:val="en-US"/>
+        </w:rPr>
+        <w:tab/>
+      </w:r>
+      <w:r>
+        <w:rPr>
+          <w:lang w:val="en-US"/>
+        </w:rPr>
+        <w:t>Steve Jobs</w:t>
+      </w:r>
+    </w:p>
+    <w:p>
+      <w:pPr>
+        <w:rPr>
+          <w:lang w:val="en-US"/>
+        </w:rPr>
+      </w:pPr>
+      <w:r>
+        <w:rPr>
+          <w:lang w:val="en-US"/>
+        </w:rPr>
+        <w:tab/>
+      </w:r>
+      <w:r>
+        <w:rPr>
+          <w:lang w:val="en-US"/>
+        </w:rPr>
+        <w:tab/>
+      </w:r>
+      <w:r>
+        <w:rPr>
+          <w:lang w:val="en-US"/>
+        </w:rPr>
+        <w:t>Anders Hejlsberg</w:t>
+      </w:r>
     </w:p>
     <w:p>
       <w:r>
         <w:rPr>
           <w:rStyle w:val="st"/>
+          <w:lang w:val="en-US"/>
         </w:rPr>
         <w:tab/>
       </w:r>
       <w:r>
         <w:rPr>
           <w:rStyle w:val="st"/>
-        </w:rPr>
-        <w:tab/>
+          <w:lang w:val="en-US"/>
+        </w:rPr>
+        <w:tab/>
+      </w:r>
+      <w:r>
+        <w:rPr>
+          <w:rStyle w:val="st"/>
+        </w:rPr>
         <w:t xml:space="preserve">Mark </w:t>
       </w:r>
       <w:proofErr w:type="spellStart"/>
@@ -539,7 +581,16 @@
       </w:r>
       <w:proofErr w:type="spellEnd"/>
       <w:r>
-        <w:t xml:space="preserve"> i ściągnąć darmową wersję oprogramowania Visual Studio Community klikając w opcję </w:t>
+        <w:t xml:space="preserve"> i ściągnąć darmową wersję oprogramowania Visual Studio </w:t>
+      </w:r>
+      <w:r>
+        <w:rPr>
+          <w:b/>
+        </w:rPr>
+        <w:t>Community</w:t>
+      </w:r>
+      <w:r>
+        <w:t xml:space="preserve"> klikając w opcję </w:t>
       </w:r>
       <w:proofErr w:type="spellStart"/>
       <w:r>
@@ -565,6 +616,9 @@
       </w:r>
       <w:proofErr w:type="spellStart"/>
       <w:r>
+        <w:rPr>
+          <w:b/>
+        </w:rPr>
         <w:t>dreamspark</w:t>
       </w:r>
       <w:proofErr w:type="spellEnd"/>

</xml_diff>